<commit_message>
Edited the User Guide
</commit_message>
<xml_diff>
--- a/Java3D/TEAM_U1_USER_GUIDE.docx
+++ b/Java3D/TEAM_U1_USER_GUIDE.docx
@@ -1,6 +1,6 @@
 
 <file path=word/document.xml><?xml version="1.0" encoding="utf-8"?>
-<w:document xmlns:ve="http://schemas.openxmlformats.org/markup-compatibility/2006" xmlns:o="urn:schemas-microsoft-com:office:office" xmlns:r="http://schemas.openxmlformats.org/officeDocument/2006/relationships" xmlns:m="http://schemas.openxmlformats.org/officeDocument/2006/math" xmlns:v="urn:schemas-microsoft-com:vml" xmlns:wp="http://schemas.openxmlformats.org/drawingml/2006/wordprocessingDrawing" xmlns:w10="urn:schemas-microsoft-com:office:word" xmlns:w="http://schemas.openxmlformats.org/wordprocessingml/2006/main" xmlns:wne="http://schemas.microsoft.com/office/word/2006/wordml">
+<w:document xmlns:wpc="http://schemas.microsoft.com/office/word/2010/wordprocessingCanvas" xmlns:mc="http://schemas.openxmlformats.org/markup-compatibility/2006" xmlns:o="urn:schemas-microsoft-com:office:office" xmlns:r="http://schemas.openxmlformats.org/officeDocument/2006/relationships" xmlns:m="http://schemas.openxmlformats.org/officeDocument/2006/math" xmlns:v="urn:schemas-microsoft-com:vml" xmlns:wp14="http://schemas.microsoft.com/office/word/2010/wordprocessingDrawing" xmlns:wp="http://schemas.openxmlformats.org/drawingml/2006/wordprocessingDrawing" xmlns:w10="urn:schemas-microsoft-com:office:word" xmlns:w="http://schemas.openxmlformats.org/wordprocessingml/2006/main" xmlns:w14="http://schemas.microsoft.com/office/word/2010/wordml" xmlns:wpg="http://schemas.microsoft.com/office/word/2010/wordprocessingGroup" xmlns:wpi="http://schemas.microsoft.com/office/word/2010/wordprocessingInk" xmlns:wne="http://schemas.microsoft.com/office/word/2006/wordml" xmlns:wps="http://schemas.microsoft.com/office/word/2010/wordprocessingShape" mc:Ignorable="w14 wp14">
   <w:body>
     <w:p>
       <w:pPr>
@@ -1119,242 +1119,640 @@
         </w:rPr>
         <w:t>The 3D Manipulator is a stand-alone geometric rendering application designed to create and manipulate three-dimensional shapes. Users can alter the aesthetics of the shapes (including the face color, edge color, and edge weight); adjust the height, width, and depth; and rotate around the x, y, and z axes.</w:t>
       </w:r>
+    </w:p>
+    <w:p>
+      <w:pPr>
+        <w:pStyle w:val="Heading3"/>
+      </w:pPr>
+      <w:r>
+        <w:t>1.2 License</w:t>
+      </w:r>
+    </w:p>
+    <w:p>
+      <w:pPr>
+        <w:spacing w:after="0" w:line="240" w:lineRule="auto"/>
+        <w:rPr>
+          <w:rFonts w:ascii="Times New Roman" w:eastAsia="Times New Roman" w:hAnsi="Times New Roman" w:cs="Times New Roman"/>
+          <w:color w:val="000000"/>
+          <w:sz w:val="24"/>
+          <w:szCs w:val="24"/>
+        </w:rPr>
+      </w:pPr>
+      <w:r>
+        <w:rPr>
+          <w:rFonts w:ascii="Times New Roman" w:eastAsia="Times New Roman" w:hAnsi="Times New Roman" w:cs="Times New Roman"/>
+          <w:color w:val="000000"/>
+          <w:sz w:val="24"/>
+          <w:szCs w:val="24"/>
+        </w:rPr>
+        <w:t>The 3D Manipulator is released under the GNU GPLv3 license and is freely distributable for educational use only.</w:t>
+      </w:r>
+    </w:p>
+    <w:p>
+      <w:pPr>
+        <w:pStyle w:val="Heading3"/>
+      </w:pPr>
+      <w:r>
+        <w:t>1.3 Architecture</w:t>
+      </w:r>
+    </w:p>
+    <w:p>
+      <w:pPr>
+        <w:spacing w:after="0" w:line="240" w:lineRule="auto"/>
+        <w:jc w:val="both"/>
+      </w:pPr>
+      <w:r>
+        <w:rPr>
+          <w:rFonts w:ascii="Times New Roman" w:eastAsia="Times New Roman" w:hAnsi="Times New Roman" w:cs="Times New Roman"/>
+          <w:color w:val="000000"/>
+          <w:sz w:val="24"/>
+          <w:szCs w:val="24"/>
+        </w:rPr>
+        <w:t xml:space="preserve">This software package was designed using the Java3D API. The API requires the following imports: </w:t>
+      </w:r>
+      <w:proofErr w:type="spellStart"/>
+      <w:r>
+        <w:rPr>
+          <w:rFonts w:ascii="Times New Roman" w:eastAsia="Times New Roman" w:hAnsi="Times New Roman" w:cs="Times New Roman"/>
+          <w:color w:val="000000"/>
+          <w:sz w:val="24"/>
+          <w:szCs w:val="24"/>
+        </w:rPr>
+        <w:t>java.awt</w:t>
+      </w:r>
+      <w:proofErr w:type="spellEnd"/>
+      <w:r>
+        <w:rPr>
+          <w:rFonts w:ascii="Times New Roman" w:eastAsia="Times New Roman" w:hAnsi="Times New Roman" w:cs="Times New Roman"/>
+          <w:color w:val="000000"/>
+          <w:sz w:val="24"/>
+          <w:szCs w:val="24"/>
+        </w:rPr>
+        <w:t xml:space="preserve">, </w:t>
+      </w:r>
+      <w:proofErr w:type="spellStart"/>
+      <w:r>
+        <w:rPr>
+          <w:rFonts w:ascii="Times New Roman" w:eastAsia="Times New Roman" w:hAnsi="Times New Roman" w:cs="Times New Roman"/>
+          <w:color w:val="000000"/>
+          <w:sz w:val="24"/>
+          <w:szCs w:val="24"/>
+        </w:rPr>
+        <w:t>javax</w:t>
+      </w:r>
+      <w:proofErr w:type="spellEnd"/>
+      <w:r>
+        <w:rPr>
+          <w:rFonts w:ascii="Times New Roman" w:eastAsia="Times New Roman" w:hAnsi="Times New Roman" w:cs="Times New Roman"/>
+          <w:color w:val="000000"/>
+          <w:sz w:val="24"/>
+          <w:szCs w:val="24"/>
+        </w:rPr>
+        <w:t xml:space="preserve"> swing, </w:t>
+      </w:r>
+      <w:proofErr w:type="spellStart"/>
+      <w:r>
+        <w:rPr>
+          <w:rFonts w:ascii="Times New Roman" w:eastAsia="Times New Roman" w:hAnsi="Times New Roman" w:cs="Times New Roman"/>
+          <w:color w:val="000000"/>
+          <w:sz w:val="24"/>
+          <w:szCs w:val="24"/>
+        </w:rPr>
+        <w:t>javax</w:t>
+      </w:r>
+      <w:proofErr w:type="spellEnd"/>
+      <w:r>
+        <w:rPr>
+          <w:rFonts w:ascii="Times New Roman" w:eastAsia="Times New Roman" w:hAnsi="Times New Roman" w:cs="Times New Roman"/>
+          <w:color w:val="000000"/>
+          <w:sz w:val="24"/>
+          <w:szCs w:val="24"/>
+        </w:rPr>
+        <w:t xml:space="preserve"> media, java </w:t>
+      </w:r>
+      <w:proofErr w:type="spellStart"/>
+      <w:r>
+        <w:rPr>
+          <w:rFonts w:ascii="Times New Roman" w:eastAsia="Times New Roman" w:hAnsi="Times New Roman" w:cs="Times New Roman"/>
+          <w:color w:val="000000"/>
+          <w:sz w:val="24"/>
+          <w:szCs w:val="24"/>
+        </w:rPr>
+        <w:t>util</w:t>
+      </w:r>
+      <w:proofErr w:type="spellEnd"/>
+      <w:r>
+        <w:rPr>
+          <w:rFonts w:ascii="Times New Roman" w:eastAsia="Times New Roman" w:hAnsi="Times New Roman" w:cs="Times New Roman"/>
+          <w:color w:val="000000"/>
+          <w:sz w:val="24"/>
+          <w:szCs w:val="24"/>
+        </w:rPr>
+        <w:t>, and the j3d.util libraries.</w:t>
+      </w:r>
+      <w:r>
+        <w:rPr>
+          <w:rFonts w:ascii="Times New Roman" w:eastAsia="Times New Roman" w:hAnsi="Times New Roman" w:cs="Times New Roman"/>
+          <w:color w:val="000000"/>
+          <w:sz w:val="24"/>
+          <w:szCs w:val="24"/>
+        </w:rPr>
+        <w:tab/>
+      </w:r>
+      <w:r>
+        <w:rPr>
+          <w:rFonts w:ascii="Times New Roman" w:eastAsia="Times New Roman" w:hAnsi="Times New Roman" w:cs="Times New Roman"/>
+          <w:sz w:val="24"/>
+          <w:szCs w:val="24"/>
+        </w:rPr>
+        <w:br/>
+      </w:r>
+    </w:p>
+    <w:p>
+      <w:pPr>
+        <w:pStyle w:val="Heading2"/>
+      </w:pPr>
+      <w:r>
+        <w:t>2. Installation</w:t>
+      </w:r>
+    </w:p>
+    <w:p>
+      <w:pPr>
+        <w:pStyle w:val="Heading3"/>
+      </w:pPr>
+      <w:r>
+        <w:t xml:space="preserve">2.1 Compatibility </w:t>
+      </w:r>
+    </w:p>
+    <w:p>
+      <w:pPr>
+        <w:spacing w:after="0" w:line="240" w:lineRule="auto"/>
+        <w:jc w:val="both"/>
+        <w:rPr>
+          <w:rFonts w:ascii="Times New Roman" w:eastAsia="Times New Roman" w:hAnsi="Times New Roman" w:cs="Times New Roman"/>
+          <w:color w:val="000000"/>
+          <w:sz w:val="24"/>
+          <w:szCs w:val="24"/>
+        </w:rPr>
+      </w:pPr>
+      <w:r>
+        <w:rPr>
+          <w:rFonts w:ascii="Times New Roman" w:eastAsia="Times New Roman" w:hAnsi="Times New Roman" w:cs="Times New Roman"/>
+          <w:color w:val="000000"/>
+          <w:sz w:val="24"/>
+          <w:szCs w:val="24"/>
+        </w:rPr>
+        <w:t>This software package is compatible on most operating systems including Windows, Linux and Mac as it uses a JAR executable to launch the program. The 3D Manipulator is a stand-alone application, meaning that it does not require any other programs running in conjunction with it in order to operate properly.</w:t>
+      </w:r>
+    </w:p>
+    <w:p>
+      <w:pPr>
+        <w:pStyle w:val="Heading3"/>
+      </w:pPr>
+      <w:r>
+        <w:t>2.2 Installation under Windows</w:t>
+      </w:r>
+    </w:p>
+    <w:p>
+      <w:pPr>
+        <w:spacing w:after="0" w:line="240" w:lineRule="auto"/>
+        <w:rPr>
+          <w:rFonts w:ascii="Times New Roman" w:eastAsia="Times New Roman" w:hAnsi="Times New Roman" w:cs="Times New Roman"/>
+          <w:sz w:val="24"/>
+          <w:szCs w:val="24"/>
+        </w:rPr>
+      </w:pPr>
+      <w:r>
+        <w:rPr>
+          <w:rStyle w:val="Heading4Char"/>
+          <w:rFonts w:eastAsiaTheme="minorHAnsi"/>
+        </w:rPr>
+        <w:t>64 bit Architecture</w:t>
+      </w:r>
+      <w:proofErr w:type="gramStart"/>
+      <w:r>
+        <w:rPr>
+          <w:rStyle w:val="Heading4Char"/>
+          <w:rFonts w:eastAsiaTheme="minorHAnsi"/>
+        </w:rPr>
+        <w:t>:</w:t>
+      </w:r>
+      <w:proofErr w:type="gramEnd"/>
+      <w:r>
+        <w:rPr>
+          <w:rFonts w:ascii="Times New Roman" w:eastAsia="Times New Roman" w:hAnsi="Times New Roman" w:cs="Times New Roman"/>
+          <w:sz w:val="24"/>
+          <w:szCs w:val="24"/>
+        </w:rPr>
+        <w:br/>
+      </w:r>
+      <w:r>
+        <w:rPr>
+          <w:rFonts w:ascii="Times New Roman" w:eastAsia="Times New Roman" w:hAnsi="Times New Roman" w:cs="Times New Roman"/>
+          <w:sz w:val="23"/>
+          <w:szCs w:val="23"/>
+        </w:rPr>
+        <w:t>Download the 64bit folder.</w:t>
+      </w:r>
+      <w:r>
+        <w:rPr>
+          <w:rFonts w:ascii="Times New Roman" w:eastAsia="Times New Roman" w:hAnsi="Times New Roman" w:cs="Times New Roman"/>
+          <w:sz w:val="23"/>
+          <w:szCs w:val="23"/>
+        </w:rPr>
+        <w:tab/>
+      </w:r>
+      <w:r>
+        <w:rPr>
+          <w:rFonts w:ascii="Times New Roman" w:eastAsia="Times New Roman" w:hAnsi="Times New Roman" w:cs="Times New Roman"/>
+          <w:sz w:val="23"/>
+          <w:szCs w:val="23"/>
+        </w:rPr>
+        <w:tab/>
+      </w:r>
+      <w:r>
+        <w:rPr>
+          <w:rFonts w:ascii="Times New Roman" w:eastAsia="Times New Roman" w:hAnsi="Times New Roman" w:cs="Times New Roman"/>
+          <w:sz w:val="23"/>
+          <w:szCs w:val="23"/>
+        </w:rPr>
+        <w:tab/>
+      </w:r>
+      <w:r>
+        <w:rPr>
+          <w:rFonts w:ascii="Times New Roman" w:eastAsia="Times New Roman" w:hAnsi="Times New Roman" w:cs="Times New Roman"/>
+          <w:sz w:val="23"/>
+          <w:szCs w:val="23"/>
+        </w:rPr>
+        <w:t xml:space="preserve">Double click </w:t>
+      </w:r>
+      <w:r>
+        <w:rPr>
+          <w:rFonts w:ascii="Times New Roman" w:eastAsia="Times New Roman" w:hAnsi="Times New Roman" w:cs="Times New Roman"/>
+          <w:i/>
+          <w:iCs/>
+          <w:sz w:val="24"/>
+          <w:szCs w:val="24"/>
+        </w:rPr>
+        <w:t>3D_Manipulator_Windows.bat</w:t>
+      </w:r>
+      <w:r>
+        <w:rPr>
+          <w:rFonts w:ascii="Times New Roman" w:eastAsia="Times New Roman" w:hAnsi="Times New Roman" w:cs="Times New Roman"/>
+          <w:iCs/>
+          <w:sz w:val="23"/>
+          <w:szCs w:val="23"/>
+        </w:rPr>
+        <w:t xml:space="preserve"> </w:t>
+      </w:r>
+      <w:r>
+        <w:rPr>
+          <w:rFonts w:ascii="Times New Roman" w:eastAsia="Times New Roman" w:hAnsi="Times New Roman" w:cs="Times New Roman"/>
+          <w:sz w:val="23"/>
+          <w:szCs w:val="23"/>
+        </w:rPr>
+        <w:t>file</w:t>
+      </w:r>
+      <w:r>
+        <w:rPr>
+          <w:rFonts w:ascii="Times New Roman" w:eastAsia="Times New Roman" w:hAnsi="Times New Roman" w:cs="Times New Roman"/>
+          <w:sz w:val="23"/>
+          <w:szCs w:val="23"/>
+        </w:rPr>
+        <w:t>.</w:t>
+      </w:r>
+      <w:r>
+        <w:rPr>
+          <w:rFonts w:ascii="Times New Roman" w:eastAsia="Times New Roman" w:hAnsi="Times New Roman" w:cs="Times New Roman"/>
+          <w:sz w:val="24"/>
+          <w:szCs w:val="24"/>
+        </w:rPr>
+        <w:br/>
+      </w:r>
+      <w:r>
+        <w:rPr>
+          <w:rStyle w:val="Heading4Char"/>
+          <w:rFonts w:eastAsiaTheme="minorHAnsi"/>
+        </w:rPr>
+        <w:t xml:space="preserve">32 bit </w:t>
+      </w:r>
+      <w:r>
+        <w:rPr>
+          <w:rStyle w:val="Heading4Char"/>
+          <w:rFonts w:eastAsiaTheme="minorHAnsi"/>
+        </w:rPr>
+        <w:t>Architecture</w:t>
+      </w:r>
+      <w:proofErr w:type="gramStart"/>
+      <w:r>
+        <w:rPr>
+          <w:rStyle w:val="Heading4Char"/>
+          <w:rFonts w:eastAsiaTheme="minorHAnsi"/>
+        </w:rPr>
+        <w:t>:</w:t>
+      </w:r>
+      <w:proofErr w:type="gramEnd"/>
+      <w:r>
+        <w:rPr>
+          <w:rFonts w:ascii="Times New Roman" w:eastAsia="Times New Roman" w:hAnsi="Times New Roman" w:cs="Times New Roman"/>
+          <w:sz w:val="24"/>
+          <w:szCs w:val="24"/>
+        </w:rPr>
+        <w:br/>
+      </w:r>
+      <w:r>
+        <w:rPr>
+          <w:rFonts w:ascii="Times New Roman" w:eastAsia="Times New Roman" w:hAnsi="Times New Roman" w:cs="Times New Roman"/>
+          <w:sz w:val="23"/>
+          <w:szCs w:val="23"/>
+        </w:rPr>
+        <w:t>Download the 32bit folder.</w:t>
+      </w:r>
+      <w:r>
+        <w:rPr>
+          <w:rFonts w:ascii="Times New Roman" w:eastAsia="Times New Roman" w:hAnsi="Times New Roman" w:cs="Times New Roman"/>
+          <w:sz w:val="23"/>
+          <w:szCs w:val="23"/>
+        </w:rPr>
+        <w:tab/>
+      </w:r>
+      <w:r>
+        <w:rPr>
+          <w:rFonts w:ascii="Times New Roman" w:eastAsia="Times New Roman" w:hAnsi="Times New Roman" w:cs="Times New Roman"/>
+          <w:sz w:val="23"/>
+          <w:szCs w:val="23"/>
+        </w:rPr>
+        <w:tab/>
+      </w:r>
+      <w:r>
+        <w:rPr>
+          <w:rFonts w:ascii="Times New Roman" w:eastAsia="Times New Roman" w:hAnsi="Times New Roman" w:cs="Times New Roman"/>
+          <w:sz w:val="23"/>
+          <w:szCs w:val="23"/>
+        </w:rPr>
+        <w:tab/>
+      </w:r>
+      <w:r>
+        <w:rPr>
+          <w:rFonts w:ascii="Times New Roman" w:eastAsia="Times New Roman" w:hAnsi="Times New Roman" w:cs="Times New Roman"/>
+          <w:sz w:val="23"/>
+          <w:szCs w:val="23"/>
+        </w:rPr>
+        <w:t xml:space="preserve">Double click </w:t>
+      </w:r>
+      <w:r>
+        <w:rPr>
+          <w:rFonts w:ascii="Times New Roman" w:eastAsia="Times New Roman" w:hAnsi="Times New Roman" w:cs="Times New Roman"/>
+          <w:sz w:val="24"/>
+          <w:szCs w:val="24"/>
+        </w:rPr>
+        <w:t xml:space="preserve">the </w:t>
+      </w:r>
+      <w:r>
+        <w:rPr>
+          <w:rFonts w:ascii="Times New Roman" w:eastAsia="Times New Roman" w:hAnsi="Times New Roman" w:cs="Times New Roman"/>
+          <w:i/>
+          <w:iCs/>
+          <w:sz w:val="24"/>
+          <w:szCs w:val="24"/>
+        </w:rPr>
+        <w:t>3DManipulator.jar</w:t>
+      </w:r>
+      <w:r>
+        <w:rPr>
+          <w:rFonts w:ascii="Times New Roman" w:eastAsia="Times New Roman" w:hAnsi="Times New Roman" w:cs="Times New Roman"/>
+          <w:sz w:val="24"/>
+          <w:szCs w:val="24"/>
+        </w:rPr>
+        <w:t xml:space="preserve"> </w:t>
+      </w:r>
+      <w:r>
+        <w:rPr>
+          <w:rFonts w:ascii="Times New Roman" w:eastAsia="Times New Roman" w:hAnsi="Times New Roman" w:cs="Times New Roman"/>
+          <w:sz w:val="23"/>
+          <w:szCs w:val="23"/>
+        </w:rPr>
+        <w:t>file.</w:t>
+      </w:r>
+    </w:p>
+    <w:p>
+      <w:pPr>
+        <w:pStyle w:val="Heading3"/>
+      </w:pPr>
+      <w:r>
+        <w:t>2.3 Installation under Linux</w:t>
+      </w:r>
+    </w:p>
+    <w:p>
+      <w:pPr>
+        <w:spacing w:after="0" w:line="240" w:lineRule="auto"/>
+        <w:rPr>
+          <w:rFonts w:ascii="Times New Roman" w:eastAsia="Times New Roman" w:hAnsi="Times New Roman" w:cs="Times New Roman"/>
+          <w:sz w:val="24"/>
+          <w:szCs w:val="24"/>
+        </w:rPr>
+      </w:pPr>
+      <w:r>
+        <w:rPr>
+          <w:rStyle w:val="Heading4Char"/>
+          <w:rFonts w:eastAsiaTheme="minorHAnsi"/>
+        </w:rPr>
+        <w:t xml:space="preserve">64 bit </w:t>
+      </w:r>
+      <w:r>
+        <w:rPr>
+          <w:rStyle w:val="Heading4Char"/>
+          <w:rFonts w:eastAsiaTheme="minorHAnsi"/>
+        </w:rPr>
+        <w:t>Architecture</w:t>
+      </w:r>
+      <w:proofErr w:type="gramStart"/>
+      <w:r>
+        <w:rPr>
+          <w:rStyle w:val="Heading4Char"/>
+          <w:rFonts w:eastAsiaTheme="minorHAnsi"/>
+        </w:rPr>
+        <w:t>:</w:t>
+      </w:r>
+      <w:proofErr w:type="gramEnd"/>
+      <w:r>
+        <w:rPr>
+          <w:rFonts w:ascii="Times New Roman" w:eastAsia="Times New Roman" w:hAnsi="Times New Roman" w:cs="Times New Roman"/>
+          <w:sz w:val="24"/>
+          <w:szCs w:val="24"/>
+        </w:rPr>
+        <w:br/>
+      </w:r>
+      <w:r>
+        <w:rPr>
+          <w:rFonts w:ascii="Times New Roman" w:eastAsia="Times New Roman" w:hAnsi="Times New Roman" w:cs="Times New Roman"/>
+          <w:sz w:val="23"/>
+          <w:szCs w:val="23"/>
+        </w:rPr>
+        <w:t>Download the 64bit folder.</w:t>
+      </w:r>
+      <w:r>
+        <w:rPr>
+          <w:rFonts w:ascii="Times New Roman" w:eastAsia="Times New Roman" w:hAnsi="Times New Roman" w:cs="Times New Roman"/>
+          <w:sz w:val="23"/>
+          <w:szCs w:val="23"/>
+        </w:rPr>
+        <w:tab/>
+      </w:r>
+      <w:r>
+        <w:rPr>
+          <w:rFonts w:ascii="Times New Roman" w:eastAsia="Times New Roman" w:hAnsi="Times New Roman" w:cs="Times New Roman"/>
+          <w:sz w:val="23"/>
+          <w:szCs w:val="23"/>
+        </w:rPr>
+        <w:tab/>
+      </w:r>
+      <w:r>
+        <w:rPr>
+          <w:rFonts w:ascii="Times New Roman" w:eastAsia="Times New Roman" w:hAnsi="Times New Roman" w:cs="Times New Roman"/>
+          <w:sz w:val="23"/>
+          <w:szCs w:val="23"/>
+        </w:rPr>
+        <w:tab/>
+      </w:r>
+      <w:r>
+        <w:rPr>
+          <w:rFonts w:ascii="Times New Roman" w:eastAsia="Times New Roman" w:hAnsi="Times New Roman" w:cs="Times New Roman"/>
+          <w:sz w:val="23"/>
+          <w:szCs w:val="23"/>
+        </w:rPr>
+        <w:t xml:space="preserve">Run the </w:t>
+      </w:r>
+      <w:r>
+        <w:rPr>
+          <w:rFonts w:ascii="Times New Roman" w:eastAsia="Times New Roman" w:hAnsi="Times New Roman" w:cs="Times New Roman"/>
+          <w:i/>
+          <w:iCs/>
+          <w:sz w:val="24"/>
+          <w:szCs w:val="24"/>
+        </w:rPr>
+        <w:t>3D_Manipulator_Linux.sh</w:t>
+      </w:r>
+      <w:r>
+        <w:rPr>
+          <w:rFonts w:ascii="Times New Roman" w:eastAsia="Times New Roman" w:hAnsi="Times New Roman" w:cs="Times New Roman"/>
+          <w:i/>
+          <w:iCs/>
+          <w:sz w:val="23"/>
+          <w:szCs w:val="23"/>
+        </w:rPr>
+        <w:t xml:space="preserve"> </w:t>
+      </w:r>
+      <w:r>
+        <w:rPr>
+          <w:rFonts w:ascii="Times New Roman" w:eastAsia="Times New Roman" w:hAnsi="Times New Roman" w:cs="Times New Roman"/>
+          <w:sz w:val="23"/>
+          <w:szCs w:val="23"/>
+        </w:rPr>
+        <w:t>file</w:t>
+      </w:r>
+      <w:r>
+        <w:rPr>
+          <w:rFonts w:ascii="Times New Roman" w:eastAsia="Times New Roman" w:hAnsi="Times New Roman" w:cs="Times New Roman"/>
+          <w:sz w:val="23"/>
+          <w:szCs w:val="23"/>
+        </w:rPr>
+        <w:t>.</w:t>
+      </w:r>
+      <w:r>
+        <w:rPr>
+          <w:rFonts w:ascii="Times New Roman" w:eastAsia="Times New Roman" w:hAnsi="Times New Roman" w:cs="Times New Roman"/>
+          <w:sz w:val="24"/>
+          <w:szCs w:val="24"/>
+        </w:rPr>
+        <w:br/>
+      </w:r>
+      <w:r>
+        <w:rPr>
+          <w:rStyle w:val="Heading4Char"/>
+          <w:rFonts w:eastAsiaTheme="minorHAnsi"/>
+        </w:rPr>
+        <w:t xml:space="preserve">32 bit </w:t>
+      </w:r>
+      <w:r>
+        <w:rPr>
+          <w:rStyle w:val="Heading4Char"/>
+          <w:rFonts w:eastAsiaTheme="minorHAnsi"/>
+        </w:rPr>
+        <w:t>Architecture</w:t>
+      </w:r>
+      <w:proofErr w:type="gramStart"/>
+      <w:r>
+        <w:rPr>
+          <w:rStyle w:val="Heading4Char"/>
+          <w:rFonts w:eastAsiaTheme="minorHAnsi"/>
+        </w:rPr>
+        <w:t>:</w:t>
+      </w:r>
+      <w:proofErr w:type="gramEnd"/>
+      <w:r>
+        <w:rPr>
+          <w:rFonts w:ascii="Times New Roman" w:eastAsia="Times New Roman" w:hAnsi="Times New Roman" w:cs="Times New Roman"/>
+          <w:sz w:val="24"/>
+          <w:szCs w:val="24"/>
+        </w:rPr>
+        <w:br/>
+      </w:r>
+      <w:r>
+        <w:rPr>
+          <w:rFonts w:ascii="Times New Roman" w:eastAsia="Times New Roman" w:hAnsi="Times New Roman" w:cs="Times New Roman"/>
+          <w:sz w:val="23"/>
+          <w:szCs w:val="23"/>
+        </w:rPr>
+        <w:t>Download the 32bit folder</w:t>
+      </w:r>
+      <w:r>
+        <w:rPr>
+          <w:rFonts w:ascii="Times New Roman" w:eastAsia="Times New Roman" w:hAnsi="Times New Roman" w:cs="Times New Roman"/>
+          <w:sz w:val="23"/>
+          <w:szCs w:val="23"/>
+        </w:rPr>
+        <w:t>.</w:t>
+      </w:r>
+      <w:r>
+        <w:rPr>
+          <w:rFonts w:ascii="Times New Roman" w:eastAsia="Times New Roman" w:hAnsi="Times New Roman" w:cs="Times New Roman"/>
+          <w:sz w:val="23"/>
+          <w:szCs w:val="23"/>
+        </w:rPr>
+        <w:tab/>
+      </w:r>
+      <w:r>
+        <w:rPr>
+          <w:rFonts w:ascii="Times New Roman" w:eastAsia="Times New Roman" w:hAnsi="Times New Roman" w:cs="Times New Roman"/>
+          <w:sz w:val="23"/>
+          <w:szCs w:val="23"/>
+        </w:rPr>
+        <w:tab/>
+      </w:r>
       <w:bookmarkStart w:id="0" w:name="_GoBack"/>
       <w:bookmarkEnd w:id="0"/>
-    </w:p>
-    <w:p>
-      <w:pPr>
-        <w:spacing w:after="0" w:line="240" w:lineRule="auto"/>
-        <w:rPr>
-          <w:rFonts w:ascii="Times New Roman" w:eastAsia="Times New Roman" w:hAnsi="Times New Roman" w:cs="Times New Roman"/>
-          <w:sz w:val="24"/>
-          <w:szCs w:val="24"/>
-        </w:rPr>
-      </w:pPr>
-    </w:p>
-    <w:p>
-      <w:pPr>
-        <w:pStyle w:val="Heading3"/>
-      </w:pPr>
-      <w:r>
-        <w:t>1.2 License</w:t>
-      </w:r>
-    </w:p>
-    <w:p>
-      <w:pPr>
-        <w:spacing w:after="0" w:line="240" w:lineRule="auto"/>
-        <w:rPr>
-          <w:rFonts w:ascii="Times New Roman" w:eastAsia="Times New Roman" w:hAnsi="Times New Roman" w:cs="Times New Roman"/>
-          <w:color w:val="000000"/>
-          <w:sz w:val="24"/>
-          <w:szCs w:val="24"/>
-        </w:rPr>
-      </w:pPr>
-      <w:r>
-        <w:rPr>
-          <w:rFonts w:ascii="Times New Roman" w:eastAsia="Times New Roman" w:hAnsi="Times New Roman" w:cs="Times New Roman"/>
-          <w:color w:val="000000"/>
-          <w:sz w:val="24"/>
-          <w:szCs w:val="24"/>
-        </w:rPr>
-        <w:t>The 3D Manipulator is released under the GNU GPLv3 license and is freely distributable for educational use only.</w:t>
-      </w:r>
-    </w:p>
-    <w:p>
-      <w:pPr>
-        <w:spacing w:after="0" w:line="240" w:lineRule="auto"/>
-        <w:rPr>
-          <w:rFonts w:ascii="Times New Roman" w:eastAsia="Times New Roman" w:hAnsi="Times New Roman" w:cs="Times New Roman"/>
-          <w:sz w:val="24"/>
-          <w:szCs w:val="24"/>
-        </w:rPr>
-      </w:pPr>
-    </w:p>
-    <w:p>
-      <w:pPr>
-        <w:pStyle w:val="Heading3"/>
-      </w:pPr>
-      <w:r>
-        <w:t>1.3 Architecture</w:t>
-      </w:r>
-    </w:p>
-    <w:p>
-      <w:pPr>
-        <w:spacing w:after="0" w:line="240" w:lineRule="auto"/>
-        <w:jc w:val="both"/>
-        <w:rPr>
-          <w:rFonts w:ascii="Times New Roman" w:eastAsia="Times New Roman" w:hAnsi="Times New Roman" w:cs="Times New Roman"/>
-          <w:sz w:val="24"/>
-          <w:szCs w:val="24"/>
-        </w:rPr>
-      </w:pPr>
-      <w:r>
-        <w:rPr>
-          <w:rFonts w:ascii="Times New Roman" w:eastAsia="Times New Roman" w:hAnsi="Times New Roman" w:cs="Times New Roman"/>
-          <w:color w:val="000000"/>
-          <w:sz w:val="24"/>
-          <w:szCs w:val="24"/>
-        </w:rPr>
-        <w:t xml:space="preserve">This software package was designed using the Java3D API. The API requires the following imports: java.awt, </w:t>
-      </w:r>
-      <w:proofErr w:type="spellStart"/>
-      <w:r>
-        <w:rPr>
-          <w:rFonts w:ascii="Times New Roman" w:eastAsia="Times New Roman" w:hAnsi="Times New Roman" w:cs="Times New Roman"/>
-          <w:color w:val="000000"/>
-          <w:sz w:val="24"/>
-          <w:szCs w:val="24"/>
-        </w:rPr>
-        <w:t>javax</w:t>
-      </w:r>
-      <w:proofErr w:type="spellEnd"/>
-      <w:r>
-        <w:rPr>
-          <w:rFonts w:ascii="Times New Roman" w:eastAsia="Times New Roman" w:hAnsi="Times New Roman" w:cs="Times New Roman"/>
-          <w:color w:val="000000"/>
-          <w:sz w:val="24"/>
-          <w:szCs w:val="24"/>
-        </w:rPr>
-        <w:t xml:space="preserve"> swing, </w:t>
-      </w:r>
-      <w:proofErr w:type="spellStart"/>
-      <w:r>
-        <w:rPr>
-          <w:rFonts w:ascii="Times New Roman" w:eastAsia="Times New Roman" w:hAnsi="Times New Roman" w:cs="Times New Roman"/>
-          <w:color w:val="000000"/>
-          <w:sz w:val="24"/>
-          <w:szCs w:val="24"/>
-        </w:rPr>
-        <w:t>javax</w:t>
-      </w:r>
-      <w:proofErr w:type="spellEnd"/>
-      <w:r>
-        <w:rPr>
-          <w:rFonts w:ascii="Times New Roman" w:eastAsia="Times New Roman" w:hAnsi="Times New Roman" w:cs="Times New Roman"/>
-          <w:color w:val="000000"/>
-          <w:sz w:val="24"/>
-          <w:szCs w:val="24"/>
-        </w:rPr>
-        <w:t xml:space="preserve"> media, java </w:t>
-      </w:r>
-      <w:proofErr w:type="spellStart"/>
-      <w:r>
-        <w:rPr>
-          <w:rFonts w:ascii="Times New Roman" w:eastAsia="Times New Roman" w:hAnsi="Times New Roman" w:cs="Times New Roman"/>
-          <w:color w:val="000000"/>
-          <w:sz w:val="24"/>
-          <w:szCs w:val="24"/>
-        </w:rPr>
-        <w:t>util</w:t>
-      </w:r>
-      <w:proofErr w:type="spellEnd"/>
-      <w:r>
-        <w:rPr>
-          <w:rFonts w:ascii="Times New Roman" w:eastAsia="Times New Roman" w:hAnsi="Times New Roman" w:cs="Times New Roman"/>
-          <w:color w:val="000000"/>
-          <w:sz w:val="24"/>
-          <w:szCs w:val="24"/>
-        </w:rPr>
-        <w:t>, and the j3d.util libraries.</w:t>
-      </w:r>
-      <w:r>
-        <w:rPr>
-          <w:rFonts w:ascii="Times New Roman" w:eastAsia="Times New Roman" w:hAnsi="Times New Roman" w:cs="Times New Roman"/>
-          <w:color w:val="000000"/>
-          <w:sz w:val="24"/>
-          <w:szCs w:val="24"/>
+      <w:r>
+        <w:rPr>
+          <w:rFonts w:ascii="Times New Roman" w:eastAsia="Times New Roman" w:hAnsi="Times New Roman" w:cs="Times New Roman"/>
+          <w:sz w:val="23"/>
+          <w:szCs w:val="23"/>
         </w:rPr>
         <w:tab/>
       </w:r>
       <w:r>
         <w:rPr>
           <w:rFonts w:ascii="Times New Roman" w:eastAsia="Times New Roman" w:hAnsi="Times New Roman" w:cs="Times New Roman"/>
-          <w:sz w:val="24"/>
-          <w:szCs w:val="24"/>
-        </w:rPr>
-        <w:br/>
-      </w:r>
-    </w:p>
-    <w:p>
-      <w:pPr>
-        <w:pStyle w:val="Heading2"/>
-      </w:pPr>
-      <w:r>
-        <w:t>2. Installation</w:t>
-      </w:r>
-    </w:p>
-    <w:p>
-      <w:pPr>
-        <w:pStyle w:val="Heading3"/>
-      </w:pPr>
-      <w:r>
-        <w:t xml:space="preserve">2.1 Compatibility </w:t>
-      </w:r>
-    </w:p>
-    <w:p>
-      <w:pPr>
-        <w:spacing w:after="0" w:line="240" w:lineRule="auto"/>
-        <w:jc w:val="both"/>
-        <w:rPr>
-          <w:rFonts w:ascii="Times New Roman" w:eastAsia="Times New Roman" w:hAnsi="Times New Roman" w:cs="Times New Roman"/>
-          <w:color w:val="000000"/>
-          <w:sz w:val="24"/>
-          <w:szCs w:val="24"/>
-        </w:rPr>
-      </w:pPr>
-      <w:r>
-        <w:rPr>
-          <w:rFonts w:ascii="Times New Roman" w:eastAsia="Times New Roman" w:hAnsi="Times New Roman" w:cs="Times New Roman"/>
-          <w:color w:val="000000"/>
-          <w:sz w:val="24"/>
-          <w:szCs w:val="24"/>
-        </w:rPr>
-        <w:t>This software package is compatible on most operating systems including Windows, Linux and Mac as it uses a JAR executable to launch the program. The 3D Manipulator is a stand-alone application, meaning that it does not require any other programs running in conjunction with it in order to operate properly.</w:t>
-      </w:r>
-    </w:p>
-    <w:p>
-      <w:pPr>
-        <w:spacing w:after="0" w:line="240" w:lineRule="auto"/>
-        <w:rPr>
-          <w:rFonts w:ascii="Times New Roman" w:eastAsia="Times New Roman" w:hAnsi="Times New Roman" w:cs="Times New Roman"/>
-          <w:sz w:val="24"/>
-          <w:szCs w:val="24"/>
-        </w:rPr>
-      </w:pPr>
-    </w:p>
-    <w:p>
-      <w:pPr>
-        <w:pStyle w:val="Heading3"/>
-      </w:pPr>
-      <w:r>
-        <w:t>2.2 Installation under Windows</w:t>
-      </w:r>
-    </w:p>
-    <w:p>
-      <w:pPr>
-        <w:spacing w:after="0" w:line="240" w:lineRule="auto"/>
-        <w:rPr>
-          <w:rFonts w:ascii="Times New Roman" w:eastAsia="Times New Roman" w:hAnsi="Times New Roman" w:cs="Times New Roman"/>
-          <w:color w:val="000000"/>
-          <w:sz w:val="24"/>
-          <w:szCs w:val="24"/>
-        </w:rPr>
-      </w:pPr>
-      <w:r>
-        <w:rPr>
-          <w:rFonts w:ascii="Times New Roman" w:eastAsia="Times New Roman" w:hAnsi="Times New Roman" w:cs="Times New Roman"/>
-          <w:color w:val="000000"/>
-          <w:sz w:val="24"/>
-          <w:szCs w:val="24"/>
-        </w:rPr>
-        <w:t xml:space="preserve">Execute the </w:t>
+          <w:sz w:val="23"/>
+          <w:szCs w:val="23"/>
+        </w:rPr>
+        <w:t xml:space="preserve">Double click the </w:t>
       </w:r>
       <w:r>
         <w:rPr>
           <w:rFonts w:ascii="Times New Roman" w:eastAsia="Times New Roman" w:hAnsi="Times New Roman" w:cs="Times New Roman"/>
           <w:i/>
           <w:iCs/>
-          <w:color w:val="000000"/>
           <w:sz w:val="24"/>
           <w:szCs w:val="24"/>
         </w:rPr>
@@ -1363,96 +1761,11 @@
       <w:r>
         <w:rPr>
           <w:rFonts w:ascii="Times New Roman" w:eastAsia="Times New Roman" w:hAnsi="Times New Roman" w:cs="Times New Roman"/>
-          <w:color w:val="000000"/>
-          <w:sz w:val="24"/>
-          <w:szCs w:val="24"/>
+          <w:sz w:val="23"/>
+          <w:szCs w:val="23"/>
         </w:rPr>
         <w:t xml:space="preserve"> file.</w:t>
       </w:r>
-    </w:p>
-    <w:p>
-      <w:pPr>
-        <w:spacing w:after="0" w:line="240" w:lineRule="auto"/>
-        <w:rPr>
-          <w:rFonts w:ascii="Times New Roman" w:eastAsia="Times New Roman" w:hAnsi="Times New Roman" w:cs="Times New Roman"/>
-          <w:sz w:val="24"/>
-          <w:szCs w:val="24"/>
-        </w:rPr>
-      </w:pPr>
-    </w:p>
-    <w:p>
-      <w:pPr>
-        <w:pStyle w:val="Heading3"/>
-      </w:pPr>
-      <w:r>
-        <w:t>2.3 Installation under Linux</w:t>
-      </w:r>
-    </w:p>
-    <w:p>
-      <w:pPr>
-        <w:spacing w:after="0" w:line="240" w:lineRule="auto"/>
-        <w:rPr>
-          <w:rFonts w:ascii="Times New Roman" w:eastAsia="Times New Roman" w:hAnsi="Times New Roman" w:cs="Times New Roman"/>
-          <w:sz w:val="24"/>
-          <w:szCs w:val="24"/>
-        </w:rPr>
-      </w:pPr>
-      <w:r>
-        <w:rPr>
-          <w:rFonts w:ascii="Times New Roman" w:eastAsia="Times New Roman" w:hAnsi="Times New Roman" w:cs="Times New Roman"/>
-          <w:color w:val="000000"/>
-          <w:sz w:val="24"/>
-          <w:szCs w:val="24"/>
-        </w:rPr>
-        <w:t xml:space="preserve">Execute the </w:t>
-      </w:r>
-      <w:r>
-        <w:rPr>
-          <w:rFonts w:ascii="Times New Roman" w:eastAsia="Times New Roman" w:hAnsi="Times New Roman" w:cs="Times New Roman"/>
-          <w:i/>
-          <w:iCs/>
-          <w:color w:val="000000"/>
-          <w:sz w:val="24"/>
-          <w:szCs w:val="24"/>
-        </w:rPr>
-        <w:t>3DManipulator.jar</w:t>
-      </w:r>
-      <w:r>
-        <w:rPr>
-          <w:rFonts w:ascii="Times New Roman" w:eastAsia="Times New Roman" w:hAnsi="Times New Roman" w:cs="Times New Roman"/>
-          <w:color w:val="000000"/>
-          <w:sz w:val="24"/>
-          <w:szCs w:val="24"/>
-        </w:rPr>
-        <w:t xml:space="preserve"> file.</w:t>
-      </w:r>
-      <w:r>
-        <w:rPr>
-          <w:rFonts w:ascii="Times New Roman" w:eastAsia="Times New Roman" w:hAnsi="Times New Roman" w:cs="Times New Roman"/>
-          <w:sz w:val="24"/>
-          <w:szCs w:val="24"/>
-        </w:rPr>
-        <w:br/>
-      </w:r>
-      <w:r>
-        <w:rPr>
-          <w:rFonts w:ascii="Times New Roman" w:eastAsia="Times New Roman" w:hAnsi="Times New Roman" w:cs="Times New Roman"/>
-          <w:sz w:val="24"/>
-          <w:szCs w:val="24"/>
-        </w:rPr>
-        <w:br/>
-      </w:r>
-    </w:p>
-    <w:p>
-      <w:pPr>
-        <w:rPr>
-          <w:rFonts w:ascii="Times New Roman" w:eastAsia="Times New Roman" w:hAnsi="Times New Roman" w:cs="Times New Roman"/>
-          <w:b/>
-          <w:bCs/>
-          <w:sz w:val="36"/>
-          <w:szCs w:val="36"/>
-        </w:rPr>
-      </w:pPr>
       <w:r>
         <w:br w:type="page"/>
       </w:r>
@@ -1511,7 +1824,7 @@
                     <pic:cNvPicPr/>
                   </pic:nvPicPr>
                   <pic:blipFill>
-                    <a:blip r:embed="rId7" cstate="print"/>
+                    <a:blip r:embed="rId8" cstate="print"/>
                     <a:stretch>
                       <a:fillRect/>
                     </a:stretch>
@@ -1919,7 +2232,7 @@
                     <pic:cNvPicPr/>
                   </pic:nvPicPr>
                   <pic:blipFill>
-                    <a:blip r:embed="rId8" cstate="print"/>
+                    <a:blip r:embed="rId9" cstate="print"/>
                     <a:stretch>
                       <a:fillRect/>
                     </a:stretch>
@@ -2221,10 +2534,10 @@
                     </pic:cNvPicPr>
                   </pic:nvPicPr>
                   <pic:blipFill>
-                    <a:blip r:embed="rId9" cstate="print">
+                    <a:blip r:embed="rId10" cstate="print">
                       <a:extLst>
                         <a:ext uri="{28A0092B-C50C-407E-A947-70E740481C1C}">
-                          <a14:useLocalDpi xmlns="" xmlns:wpc="http://schemas.microsoft.com/office/word/2010/wordprocessingCanvas" xmlns:mc="http://schemas.openxmlformats.org/markup-compatibility/2006" xmlns:o="urn:schemas-microsoft-com:office:office" xmlns:v="urn:schemas-microsoft-com:vml" xmlns:wp14="http://schemas.microsoft.com/office/word/2010/wordprocessingDrawing" xmlns:w10="urn:schemas-microsoft-com:office:word" xmlns:w="http://schemas.openxmlformats.org/wordprocessingml/2006/main" xmlns:w14="http://schemas.microsoft.com/office/word/2010/wordml" xmlns:wpg="http://schemas.microsoft.com/office/word/2010/wordprocessingGroup" xmlns:wpi="http://schemas.microsoft.com/office/word/2010/wordprocessingInk" xmlns:wps="http://schemas.microsoft.com/office/word/2010/wordprocessingShape" xmlns:a14="http://schemas.microsoft.com/office/drawing/2010/main" val="0"/>
+                          <a14:useLocalDpi xmlns:a14="http://schemas.microsoft.com/office/drawing/2010/main" val="0"/>
                         </a:ext>
                       </a:extLst>
                     </a:blip>
@@ -2331,10 +2644,10 @@
                     </pic:cNvPicPr>
                   </pic:nvPicPr>
                   <pic:blipFill>
-                    <a:blip r:embed="rId10" cstate="print">
+                    <a:blip r:embed="rId11" cstate="print">
                       <a:extLst>
                         <a:ext uri="{28A0092B-C50C-407E-A947-70E740481C1C}">
-                          <a14:useLocalDpi xmlns="" xmlns:wpc="http://schemas.microsoft.com/office/word/2010/wordprocessingCanvas" xmlns:mc="http://schemas.openxmlformats.org/markup-compatibility/2006" xmlns:o="urn:schemas-microsoft-com:office:office" xmlns:v="urn:schemas-microsoft-com:vml" xmlns:wp14="http://schemas.microsoft.com/office/word/2010/wordprocessingDrawing" xmlns:w10="urn:schemas-microsoft-com:office:word" xmlns:w="http://schemas.openxmlformats.org/wordprocessingml/2006/main" xmlns:w14="http://schemas.microsoft.com/office/word/2010/wordml" xmlns:wpg="http://schemas.microsoft.com/office/word/2010/wordprocessingGroup" xmlns:wpi="http://schemas.microsoft.com/office/word/2010/wordprocessingInk" xmlns:wps="http://schemas.microsoft.com/office/word/2010/wordprocessingShape" xmlns:a14="http://schemas.microsoft.com/office/drawing/2010/main" val="0"/>
+                          <a14:useLocalDpi xmlns:a14="http://schemas.microsoft.com/office/drawing/2010/main" val="0"/>
                         </a:ext>
                       </a:extLst>
                     </a:blip>
@@ -2569,10 +2882,10 @@
                     <pic:cNvPicPr/>
                   </pic:nvPicPr>
                   <pic:blipFill>
-                    <a:blip r:embed="rId11" cstate="print">
+                    <a:blip r:embed="rId12" cstate="print">
                       <a:extLst>
                         <a:ext uri="{28A0092B-C50C-407E-A947-70E740481C1C}">
-                          <a14:useLocalDpi xmlns="" xmlns:wpc="http://schemas.microsoft.com/office/word/2010/wordprocessingCanvas" xmlns:mc="http://schemas.openxmlformats.org/markup-compatibility/2006" xmlns:o="urn:schemas-microsoft-com:office:office" xmlns:v="urn:schemas-microsoft-com:vml" xmlns:wp14="http://schemas.microsoft.com/office/word/2010/wordprocessingDrawing" xmlns:w10="urn:schemas-microsoft-com:office:word" xmlns:w="http://schemas.openxmlformats.org/wordprocessingml/2006/main" xmlns:w14="http://schemas.microsoft.com/office/word/2010/wordml" xmlns:wpg="http://schemas.microsoft.com/office/word/2010/wordprocessingGroup" xmlns:wpi="http://schemas.microsoft.com/office/word/2010/wordprocessingInk" xmlns:wps="http://schemas.microsoft.com/office/word/2010/wordprocessingShape" xmlns:a14="http://schemas.microsoft.com/office/drawing/2010/main" val="0"/>
+                          <a14:useLocalDpi xmlns:a14="http://schemas.microsoft.com/office/drawing/2010/main" val="0"/>
                         </a:ext>
                       </a:extLst>
                     </a:blip>
@@ -2740,7 +3053,7 @@
                     <pic:cNvPicPr/>
                   </pic:nvPicPr>
                   <pic:blipFill>
-                    <a:blip r:embed="rId12" cstate="print"/>
+                    <a:blip r:embed="rId13" cstate="print"/>
                     <a:stretch>
                       <a:fillRect/>
                     </a:stretch>
@@ -2848,7 +3161,7 @@
                     <pic:cNvPicPr/>
                   </pic:nvPicPr>
                   <pic:blipFill>
-                    <a:blip r:embed="rId13" cstate="print"/>
+                    <a:blip r:embed="rId14" cstate="print"/>
                     <a:stretch>
                       <a:fillRect/>
                     </a:stretch>
@@ -2908,12 +3221,8 @@
       </w:r>
     </w:p>
     <w:sectPr>
-      <w:headerReference w:type="even" r:id="rId14"/>
-      <w:headerReference w:type="default" r:id="rId15"/>
-      <w:footerReference w:type="even" r:id="rId16"/>
-      <w:footerReference w:type="default" r:id="rId17"/>
-      <w:headerReference w:type="first" r:id="rId18"/>
-      <w:footerReference w:type="first" r:id="rId19"/>
+      <w:footerReference w:type="default" r:id="rId15"/>
+      <w:footerReference w:type="first" r:id="rId16"/>
       <w:pgSz w:w="12240" w:h="15840" w:code="1"/>
       <w:pgMar w:top="1440" w:right="1440" w:bottom="1440" w:left="1440" w:header="720" w:footer="720" w:gutter="0"/>
       <w:cols w:space="720"/>
@@ -2925,7 +3234,7 @@
 </file>
 
 <file path=word/endnotes.xml><?xml version="1.0" encoding="utf-8"?>
-<w:endnotes xmlns:ve="http://schemas.openxmlformats.org/markup-compatibility/2006" xmlns:o="urn:schemas-microsoft-com:office:office" xmlns:r="http://schemas.openxmlformats.org/officeDocument/2006/relationships" xmlns:m="http://schemas.openxmlformats.org/officeDocument/2006/math" xmlns:v="urn:schemas-microsoft-com:vml" xmlns:wp="http://schemas.openxmlformats.org/drawingml/2006/wordprocessingDrawing" xmlns:w10="urn:schemas-microsoft-com:office:word" xmlns:w="http://schemas.openxmlformats.org/wordprocessingml/2006/main" xmlns:wne="http://schemas.microsoft.com/office/word/2006/wordml">
+<w:endnotes xmlns:wpc="http://schemas.microsoft.com/office/word/2010/wordprocessingCanvas" xmlns:mc="http://schemas.openxmlformats.org/markup-compatibility/2006" xmlns:o="urn:schemas-microsoft-com:office:office" xmlns:r="http://schemas.openxmlformats.org/officeDocument/2006/relationships" xmlns:m="http://schemas.openxmlformats.org/officeDocument/2006/math" xmlns:v="urn:schemas-microsoft-com:vml" xmlns:wp14="http://schemas.microsoft.com/office/word/2010/wordprocessingDrawing" xmlns:wp="http://schemas.openxmlformats.org/drawingml/2006/wordprocessingDrawing" xmlns:w10="urn:schemas-microsoft-com:office:word" xmlns:w="http://schemas.openxmlformats.org/wordprocessingml/2006/main" xmlns:w14="http://schemas.microsoft.com/office/word/2010/wordml" xmlns:wpg="http://schemas.microsoft.com/office/word/2010/wordprocessingGroup" xmlns:wpi="http://schemas.microsoft.com/office/word/2010/wordprocessingInk" xmlns:wne="http://schemas.microsoft.com/office/word/2006/wordml" xmlns:wps="http://schemas.microsoft.com/office/word/2010/wordprocessingShape" mc:Ignorable="w14 wp14">
   <w:endnote w:type="separator" w:id="-1">
     <w:p>
       <w:pPr>
@@ -2950,17 +3259,7 @@
 </file>
 
 <file path=word/footer1.xml><?xml version="1.0" encoding="utf-8"?>
-<w:ftr xmlns:ve="http://schemas.openxmlformats.org/markup-compatibility/2006" xmlns:o="urn:schemas-microsoft-com:office:office" xmlns:r="http://schemas.openxmlformats.org/officeDocument/2006/relationships" xmlns:m="http://schemas.openxmlformats.org/officeDocument/2006/math" xmlns:v="urn:schemas-microsoft-com:vml" xmlns:wp="http://schemas.openxmlformats.org/drawingml/2006/wordprocessingDrawing" xmlns:w10="urn:schemas-microsoft-com:office:word" xmlns:w="http://schemas.openxmlformats.org/wordprocessingml/2006/main" xmlns:wne="http://schemas.microsoft.com/office/word/2006/wordml">
-  <w:p>
-    <w:pPr>
-      <w:pStyle w:val="Footer"/>
-    </w:pPr>
-  </w:p>
-</w:ftr>
-</file>
-
-<file path=word/footer2.xml><?xml version="1.0" encoding="utf-8"?>
-<w:ftr xmlns:ve="http://schemas.openxmlformats.org/markup-compatibility/2006" xmlns:o="urn:schemas-microsoft-com:office:office" xmlns:r="http://schemas.openxmlformats.org/officeDocument/2006/relationships" xmlns:m="http://schemas.openxmlformats.org/officeDocument/2006/math" xmlns:v="urn:schemas-microsoft-com:vml" xmlns:wp="http://schemas.openxmlformats.org/drawingml/2006/wordprocessingDrawing" xmlns:w10="urn:schemas-microsoft-com:office:word" xmlns:w="http://schemas.openxmlformats.org/wordprocessingml/2006/main" xmlns:wne="http://schemas.microsoft.com/office/word/2006/wordml">
+<w:ftr xmlns:wpc="http://schemas.microsoft.com/office/word/2010/wordprocessingCanvas" xmlns:mc="http://schemas.openxmlformats.org/markup-compatibility/2006" xmlns:o="urn:schemas-microsoft-com:office:office" xmlns:r="http://schemas.openxmlformats.org/officeDocument/2006/relationships" xmlns:m="http://schemas.openxmlformats.org/officeDocument/2006/math" xmlns:v="urn:schemas-microsoft-com:vml" xmlns:wp14="http://schemas.microsoft.com/office/word/2010/wordprocessingDrawing" xmlns:wp="http://schemas.openxmlformats.org/drawingml/2006/wordprocessingDrawing" xmlns:w10="urn:schemas-microsoft-com:office:word" xmlns:w="http://schemas.openxmlformats.org/wordprocessingml/2006/main" xmlns:w14="http://schemas.microsoft.com/office/word/2010/wordml" xmlns:wpg="http://schemas.microsoft.com/office/word/2010/wordprocessingGroup" xmlns:wpi="http://schemas.microsoft.com/office/word/2010/wordprocessingInk" xmlns:wne="http://schemas.microsoft.com/office/word/2006/wordml" xmlns:wps="http://schemas.microsoft.com/office/word/2010/wordprocessingShape" mc:Ignorable="w14 wp14">
   <w:sdt>
     <w:sdtPr>
       <w:id w:val="112232504"/>
@@ -2969,20 +3268,34 @@
         <w:docPartUnique/>
       </w:docPartObj>
     </w:sdtPr>
+    <w:sdtEndPr/>
     <w:sdtContent>
       <w:p>
         <w:pPr>
           <w:pStyle w:val="Footer"/>
           <w:jc w:val="right"/>
         </w:pPr>
-        <w:fldSimple w:instr=" PAGE   \* MERGEFORMAT ">
-          <w:r>
-            <w:rPr>
-              <w:noProof/>
-            </w:rPr>
-            <w:t>3</w:t>
-          </w:r>
-        </w:fldSimple>
+        <w:r>
+          <w:fldChar w:fldCharType="begin"/>
+        </w:r>
+        <w:r>
+          <w:instrText xml:space="preserve"> PAGE   \* MERGEFORMAT </w:instrText>
+        </w:r>
+        <w:r>
+          <w:fldChar w:fldCharType="separate"/>
+        </w:r>
+        <w:r>
+          <w:rPr>
+            <w:noProof/>
+          </w:rPr>
+          <w:t>4</w:t>
+        </w:r>
+        <w:r>
+          <w:rPr>
+            <w:noProof/>
+          </w:rPr>
+          <w:fldChar w:fldCharType="end"/>
+        </w:r>
       </w:p>
     </w:sdtContent>
   </w:sdt>
@@ -2994,8 +3307,8 @@
 </w:ftr>
 </file>
 
-<file path=word/footer3.xml><?xml version="1.0" encoding="utf-8"?>
-<w:ftr xmlns:ve="http://schemas.openxmlformats.org/markup-compatibility/2006" xmlns:o="urn:schemas-microsoft-com:office:office" xmlns:r="http://schemas.openxmlformats.org/officeDocument/2006/relationships" xmlns:m="http://schemas.openxmlformats.org/officeDocument/2006/math" xmlns:v="urn:schemas-microsoft-com:vml" xmlns:wp="http://schemas.openxmlformats.org/drawingml/2006/wordprocessingDrawing" xmlns:w10="urn:schemas-microsoft-com:office:word" xmlns:w="http://schemas.openxmlformats.org/wordprocessingml/2006/main" xmlns:wne="http://schemas.microsoft.com/office/word/2006/wordml">
+<file path=word/footer2.xml><?xml version="1.0" encoding="utf-8"?>
+<w:ftr xmlns:wpc="http://schemas.microsoft.com/office/word/2010/wordprocessingCanvas" xmlns:mc="http://schemas.openxmlformats.org/markup-compatibility/2006" xmlns:o="urn:schemas-microsoft-com:office:office" xmlns:r="http://schemas.openxmlformats.org/officeDocument/2006/relationships" xmlns:m="http://schemas.openxmlformats.org/officeDocument/2006/math" xmlns:v="urn:schemas-microsoft-com:vml" xmlns:wp14="http://schemas.microsoft.com/office/word/2010/wordprocessingDrawing" xmlns:wp="http://schemas.openxmlformats.org/drawingml/2006/wordprocessingDrawing" xmlns:w10="urn:schemas-microsoft-com:office:word" xmlns:w="http://schemas.openxmlformats.org/wordprocessingml/2006/main" xmlns:w14="http://schemas.microsoft.com/office/word/2010/wordml" xmlns:wpg="http://schemas.microsoft.com/office/word/2010/wordprocessingGroup" xmlns:wpi="http://schemas.microsoft.com/office/word/2010/wordprocessingInk" xmlns:wne="http://schemas.microsoft.com/office/word/2006/wordml" xmlns:wps="http://schemas.microsoft.com/office/word/2010/wordprocessingShape" mc:Ignorable="w14 wp14">
   <w:sdt>
     <w:sdtPr>
       <w:id w:val="112232502"/>
@@ -3004,6 +3317,7 @@
         <w:docPartUnique/>
       </w:docPartObj>
     </w:sdtPr>
+    <w:sdtEndPr/>
     <w:sdtContent>
       <w:p>
         <w:pPr>
@@ -3022,7 +3336,7 @@
 </file>
 
 <file path=word/footnotes.xml><?xml version="1.0" encoding="utf-8"?>
-<w:footnotes xmlns:ve="http://schemas.openxmlformats.org/markup-compatibility/2006" xmlns:o="urn:schemas-microsoft-com:office:office" xmlns:r="http://schemas.openxmlformats.org/officeDocument/2006/relationships" xmlns:m="http://schemas.openxmlformats.org/officeDocument/2006/math" xmlns:v="urn:schemas-microsoft-com:vml" xmlns:wp="http://schemas.openxmlformats.org/drawingml/2006/wordprocessingDrawing" xmlns:w10="urn:schemas-microsoft-com:office:word" xmlns:w="http://schemas.openxmlformats.org/wordprocessingml/2006/main" xmlns:wne="http://schemas.microsoft.com/office/word/2006/wordml">
+<w:footnotes xmlns:wpc="http://schemas.microsoft.com/office/word/2010/wordprocessingCanvas" xmlns:mc="http://schemas.openxmlformats.org/markup-compatibility/2006" xmlns:o="urn:schemas-microsoft-com:office:office" xmlns:r="http://schemas.openxmlformats.org/officeDocument/2006/relationships" xmlns:m="http://schemas.openxmlformats.org/officeDocument/2006/math" xmlns:v="urn:schemas-microsoft-com:vml" xmlns:wp14="http://schemas.microsoft.com/office/word/2010/wordprocessingDrawing" xmlns:wp="http://schemas.openxmlformats.org/drawingml/2006/wordprocessingDrawing" xmlns:w10="urn:schemas-microsoft-com:office:word" xmlns:w="http://schemas.openxmlformats.org/wordprocessingml/2006/main" xmlns:w14="http://schemas.microsoft.com/office/word/2010/wordml" xmlns:wpg="http://schemas.microsoft.com/office/word/2010/wordprocessingGroup" xmlns:wpi="http://schemas.microsoft.com/office/word/2010/wordprocessingInk" xmlns:wne="http://schemas.microsoft.com/office/word/2006/wordml" xmlns:wps="http://schemas.microsoft.com/office/word/2010/wordprocessingShape" mc:Ignorable="w14 wp14">
   <w:footnote w:type="separator" w:id="-1">
     <w:p>
       <w:pPr>
@@ -3046,38 +3360,8 @@
 </w:footnotes>
 </file>
 
-<file path=word/header1.xml><?xml version="1.0" encoding="utf-8"?>
-<w:hdr xmlns:ve="http://schemas.openxmlformats.org/markup-compatibility/2006" xmlns:o="urn:schemas-microsoft-com:office:office" xmlns:r="http://schemas.openxmlformats.org/officeDocument/2006/relationships" xmlns:m="http://schemas.openxmlformats.org/officeDocument/2006/math" xmlns:v="urn:schemas-microsoft-com:vml" xmlns:wp="http://schemas.openxmlformats.org/drawingml/2006/wordprocessingDrawing" xmlns:w10="urn:schemas-microsoft-com:office:word" xmlns:w="http://schemas.openxmlformats.org/wordprocessingml/2006/main" xmlns:wne="http://schemas.microsoft.com/office/word/2006/wordml">
-  <w:p>
-    <w:pPr>
-      <w:pStyle w:val="Header"/>
-    </w:pPr>
-  </w:p>
-</w:hdr>
-</file>
-
-<file path=word/header2.xml><?xml version="1.0" encoding="utf-8"?>
-<w:hdr xmlns:ve="http://schemas.openxmlformats.org/markup-compatibility/2006" xmlns:o="urn:schemas-microsoft-com:office:office" xmlns:r="http://schemas.openxmlformats.org/officeDocument/2006/relationships" xmlns:m="http://schemas.openxmlformats.org/officeDocument/2006/math" xmlns:v="urn:schemas-microsoft-com:vml" xmlns:wp="http://schemas.openxmlformats.org/drawingml/2006/wordprocessingDrawing" xmlns:w10="urn:schemas-microsoft-com:office:word" xmlns:w="http://schemas.openxmlformats.org/wordprocessingml/2006/main" xmlns:wne="http://schemas.microsoft.com/office/word/2006/wordml">
-  <w:p>
-    <w:pPr>
-      <w:pStyle w:val="Header"/>
-    </w:pPr>
-  </w:p>
-</w:hdr>
-</file>
-
-<file path=word/header3.xml><?xml version="1.0" encoding="utf-8"?>
-<w:hdr xmlns:ve="http://schemas.openxmlformats.org/markup-compatibility/2006" xmlns:o="urn:schemas-microsoft-com:office:office" xmlns:r="http://schemas.openxmlformats.org/officeDocument/2006/relationships" xmlns:m="http://schemas.openxmlformats.org/officeDocument/2006/math" xmlns:v="urn:schemas-microsoft-com:vml" xmlns:wp="http://schemas.openxmlformats.org/drawingml/2006/wordprocessingDrawing" xmlns:w10="urn:schemas-microsoft-com:office:word" xmlns:w="http://schemas.openxmlformats.org/wordprocessingml/2006/main" xmlns:wne="http://schemas.microsoft.com/office/word/2006/wordml">
-  <w:p>
-    <w:pPr>
-      <w:pStyle w:val="Header"/>
-    </w:pPr>
-  </w:p>
-</w:hdr>
-</file>
-
 <file path=word/styles.xml><?xml version="1.0" encoding="utf-8"?>
-<w:styles xmlns:r="http://schemas.openxmlformats.org/officeDocument/2006/relationships" xmlns:w="http://schemas.openxmlformats.org/wordprocessingml/2006/main">
+<w:styles xmlns:mc="http://schemas.openxmlformats.org/markup-compatibility/2006" xmlns:r="http://schemas.openxmlformats.org/officeDocument/2006/relationships" xmlns:w="http://schemas.openxmlformats.org/wordprocessingml/2006/main" xmlns:w14="http://schemas.microsoft.com/office/word/2010/wordml" mc:Ignorable="w14">
   <w:docDefaults>
     <w:rPrDefault>
       <w:rPr>
@@ -3305,7 +3589,6 @@
     <w:uiPriority w:val="99"/>
     <w:semiHidden/>
     <w:unhideWhenUsed/>
-    <w:qFormat/>
     <w:tblPr>
       <w:tblInd w:w="0" w:type="dxa"/>
       <w:tblCellMar>
@@ -3966,7 +4249,7 @@
 </file>
 
 <file path=customXml/itemProps1.xml><?xml version="1.0" encoding="utf-8"?>
-<ds:datastoreItem xmlns:ds="http://schemas.openxmlformats.org/officeDocument/2006/customXml" ds:itemID="{32DCB01D-0582-4946-B223-BBF53FCCEDA4}">
+<ds:datastoreItem xmlns:ds="http://schemas.openxmlformats.org/officeDocument/2006/customXml" ds:itemID="{3DBBC96E-F180-4E39-91C7-3315E296F050}">
   <ds:schemaRefs>
     <ds:schemaRef ds:uri="http://schemas.openxmlformats.org/officeDocument/2006/bibliography"/>
   </ds:schemaRefs>

</xml_diff>